<commit_message>
Updated the evaluation notes and order
</commit_message>
<xml_diff>
--- a/Evaluation notes.docx
+++ b/Evaluation notes.docx
@@ -256,8 +256,142 @@
       <w:r>
         <w:t xml:space="preserve"> structure</w:t>
       </w:r>
+    </w:p>
+    <w:p>
+      <w:pPr>
+        <w:pStyle w:val="ListParagraph"/>
+        <w:numPr>
+          <w:ilvl w:val="0"/>
+          <w:numId w:val="1"/>
+        </w:numPr>
+      </w:pPr>
+      <w:r>
+        <w:t>Participant 11</w:t>
+      </w:r>
+      <w:r>
+        <w:br/>
+        <w:t>Made an audible “</w:t>
+      </w:r>
+      <w:proofErr w:type="spellStart"/>
+      <w:r>
+        <w:t>uhhh</w:t>
+      </w:r>
+      <w:proofErr w:type="spellEnd"/>
+      <w:r>
+        <w:t xml:space="preserve">” of surprise when the robot passed over him during </w:t>
+      </w:r>
+      <w:proofErr w:type="spellStart"/>
+      <w:r>
+        <w:t>lego</w:t>
+      </w:r>
+      <w:proofErr w:type="spellEnd"/>
+      <w:r>
+        <w:t xml:space="preserve"> behind slow</w:t>
+      </w:r>
+      <w:r>
+        <w:br/>
+        <w:t>Participant overheard that the first test was slow, and was unnerved by the potential speed</w:t>
+      </w:r>
+    </w:p>
+    <w:p>
+      <w:pPr>
+        <w:pStyle w:val="ListParagraph"/>
+        <w:numPr>
+          <w:ilvl w:val="0"/>
+          <w:numId w:val="1"/>
+        </w:numPr>
+      </w:pPr>
+      <w:r>
+        <w:t>Participant 12</w:t>
+      </w:r>
+      <w:r>
+        <w:br/>
+        <w:t>Thought the robots eyes looked cute</w:t>
+      </w:r>
+      <w:r>
+        <w:br/>
+      </w:r>
+      <w:r>
+        <w:t>Followed the entire movements of the robot with her eyes regardless of where it went</w:t>
+      </w:r>
+      <w:r>
+        <w:br/>
+        <w:t>Participant ducked the movement of the arm regardless of it passing 50+cm above her head</w:t>
+      </w:r>
+    </w:p>
+    <w:p>
+      <w:pPr>
+        <w:pStyle w:val="ListParagraph"/>
+        <w:numPr>
+          <w:ilvl w:val="0"/>
+          <w:numId w:val="1"/>
+        </w:numPr>
+      </w:pPr>
+      <w:r>
+        <w:t>Participant 14</w:t>
+      </w:r>
+      <w:r>
+        <w:br/>
+        <w:t xml:space="preserve">The participant ducked when </w:t>
+      </w:r>
+      <w:r>
+        <w:t xml:space="preserve">robot passed over head during </w:t>
+      </w:r>
+      <w:proofErr w:type="spellStart"/>
+      <w:r>
+        <w:t>lego</w:t>
+      </w:r>
+      <w:proofErr w:type="spellEnd"/>
+      <w:r>
+        <w:t xml:space="preserve"> behind fast</w:t>
+      </w:r>
       <w:bookmarkStart w:id="0" w:name="_GoBack"/>
       <w:bookmarkEnd w:id="0"/>
+    </w:p>
+    <w:p/>
+    <w:p/>
+    <w:p>
+      <w:pPr>
+        <w:pStyle w:val="Heading1"/>
+      </w:pPr>
+      <w:r>
+        <w:t>OVERALL:</w:t>
+      </w:r>
+    </w:p>
+    <w:p>
+      <w:r>
+        <w:t xml:space="preserve">Multiple participants </w:t>
+      </w:r>
+      <w:proofErr w:type="gramStart"/>
+      <w:r>
+        <w:t>get  startled</w:t>
+      </w:r>
+      <w:proofErr w:type="gramEnd"/>
+      <w:r>
+        <w:t xml:space="preserve"> by the robot drops the </w:t>
+      </w:r>
+      <w:proofErr w:type="spellStart"/>
+      <w:r>
+        <w:t>lego</w:t>
+      </w:r>
+      <w:proofErr w:type="spellEnd"/>
+      <w:r>
+        <w:t xml:space="preserve"> behind them, the </w:t>
+      </w:r>
+      <w:proofErr w:type="spellStart"/>
+      <w:r>
+        <w:t>legos</w:t>
+      </w:r>
+      <w:proofErr w:type="spellEnd"/>
+      <w:r>
+        <w:t xml:space="preserve"> collision with the table startled the participants enough to turn around </w:t>
+      </w:r>
+    </w:p>
+    <w:p/>
+    <w:p>
+      <w:pPr>
+        <w:ind w:left="720"/>
+      </w:pPr>
     </w:p>
     <w:p>
       <w:pPr>
@@ -795,6 +929,27 @@
     <w:name w:val="Normal"/>
     <w:qFormat/>
   </w:style>
+  <w:style w:type="paragraph" w:styleId="Heading1">
+    <w:name w:val="heading 1"/>
+    <w:basedOn w:val="Normal"/>
+    <w:next w:val="Normal"/>
+    <w:link w:val="Heading1Char"/>
+    <w:uiPriority w:val="9"/>
+    <w:qFormat/>
+    <w:rsid w:val="00A36E7E"/>
+    <w:pPr>
+      <w:keepNext/>
+      <w:keepLines/>
+      <w:spacing w:before="240" w:after="0"/>
+      <w:outlineLvl w:val="0"/>
+    </w:pPr>
+    <w:rPr>
+      <w:rFonts w:asciiTheme="majorHAnsi" w:eastAsiaTheme="majorEastAsia" w:hAnsiTheme="majorHAnsi" w:cstheme="majorBidi"/>
+      <w:color w:val="2F5496" w:themeColor="accent1" w:themeShade="BF"/>
+      <w:sz w:val="32"/>
+      <w:szCs w:val="32"/>
+    </w:rPr>
+  </w:style>
   <w:style w:type="character" w:default="1" w:styleId="DefaultParagraphFont">
     <w:name w:val="Default Paragraph Font"/>
     <w:uiPriority w:val="1"/>
@@ -832,6 +987,19 @@
       <w:ind w:left="720"/>
       <w:contextualSpacing/>
     </w:pPr>
+  </w:style>
+  <w:style w:type="character" w:customStyle="1" w:styleId="Heading1Char">
+    <w:name w:val="Heading 1 Char"/>
+    <w:basedOn w:val="DefaultParagraphFont"/>
+    <w:link w:val="Heading1"/>
+    <w:uiPriority w:val="9"/>
+    <w:rsid w:val="00A36E7E"/>
+    <w:rPr>
+      <w:rFonts w:asciiTheme="majorHAnsi" w:eastAsiaTheme="majorEastAsia" w:hAnsiTheme="majorHAnsi" w:cstheme="majorBidi"/>
+      <w:color w:val="2F5496" w:themeColor="accent1" w:themeShade="BF"/>
+      <w:sz w:val="32"/>
+      <w:szCs w:val="32"/>
+    </w:rPr>
   </w:style>
 </w:styles>
 </file>

</xml_diff>